<commit_message>
Added a not that GetVendorPurchaseOrder does not have valid data showing Subtotal and Tax
</commit_message>
<xml_diff>
--- a/Purchasing/PO Queries.docx
+++ b/Purchasing/PO Queries.docx
@@ -16,6 +16,7 @@
         </w:rPr>
       </w:pPr>
       <w:proofErr w:type="spellStart"/>
+      <w:proofErr w:type="gramStart"/>
       <w:r>
         <w:rPr>
           <w:rFonts w:ascii="Consolas" w:eastAsia="Times New Roman" w:hAnsi="Consolas" w:cs="Times New Roman"/>
@@ -41,7 +42,21 @@
           <w:szCs w:val="20"/>
           <w14:ligatures w14:val="none"/>
         </w:rPr>
-        <w:t>()</w:t>
+        <w:t>(</w:t>
+      </w:r>
+      <w:proofErr w:type="gramEnd"/>
+      <w:r>
+        <w:rPr>
+          <w:rFonts w:ascii="Consolas" w:eastAsia="Times New Roman" w:hAnsi="Consolas" w:cs="Times New Roman"/>
+          <w:b/>
+          <w:bCs/>
+          <w:color w:val="000000"/>
+          <w:kern w:val="0"/>
+          <w:sz w:val="20"/>
+          <w:szCs w:val="20"/>
+          <w14:ligatures w14:val="none"/>
+        </w:rPr>
+        <w:t>)</w:t>
       </w:r>
     </w:p>
     <w:p>
@@ -102,6 +117,7 @@
         </w:rPr>
       </w:pPr>
       <w:proofErr w:type="spellStart"/>
+      <w:proofErr w:type="gramStart"/>
       <w:r>
         <w:rPr>
           <w:rFonts w:ascii="Consolas" w:eastAsia="Times New Roman" w:hAnsi="Consolas" w:cs="Times New Roman"/>
@@ -127,7 +143,21 @@
           <w:szCs w:val="20"/>
           <w14:ligatures w14:val="none"/>
         </w:rPr>
-        <w:t>(1)</w:t>
+        <w:t>(</w:t>
+      </w:r>
+      <w:proofErr w:type="gramEnd"/>
+      <w:r>
+        <w:rPr>
+          <w:rFonts w:ascii="Consolas" w:eastAsia="Times New Roman" w:hAnsi="Consolas" w:cs="Times New Roman"/>
+          <w:b/>
+          <w:bCs/>
+          <w:color w:val="000000"/>
+          <w:kern w:val="0"/>
+          <w:sz w:val="20"/>
+          <w:szCs w:val="20"/>
+          <w14:ligatures w14:val="none"/>
+        </w:rPr>
+        <w:t>1)</w:t>
       </w:r>
     </w:p>
     <w:p>
@@ -206,6 +236,7 @@
           <w:rFonts w:ascii="Consolas" w:eastAsia="Times New Roman" w:hAnsi="Consolas" w:cs="Times New Roman"/>
           <w:b/>
           <w:bCs/>
+          <w:color w:val="000000"/>
           <w:kern w:val="0"/>
           <w:sz w:val="20"/>
           <w:szCs w:val="20"/>
@@ -213,6 +244,7 @@
         </w:rPr>
       </w:pPr>
       <w:proofErr w:type="spellStart"/>
+      <w:proofErr w:type="gramStart"/>
       <w:r>
         <w:rPr>
           <w:rFonts w:ascii="Consolas" w:eastAsia="Times New Roman" w:hAnsi="Consolas" w:cs="Times New Roman"/>
@@ -240,6 +272,7 @@
         </w:rPr>
         <w:t>(</w:t>
       </w:r>
+      <w:proofErr w:type="gramEnd"/>
       <w:r>
         <w:rPr>
           <w:rFonts w:ascii="Consolas" w:eastAsia="Times New Roman" w:hAnsi="Consolas" w:cs="Times New Roman"/>
@@ -265,6 +298,168 @@
           <w14:ligatures w14:val="none"/>
         </w:rPr>
         <w:t>)</w:t>
+      </w:r>
+    </w:p>
+    <w:p>
+      <w:pPr>
+        <w:spacing w:after="0" w:line="240" w:lineRule="auto"/>
+        <w:rPr>
+          <w:rFonts w:ascii="Consolas" w:eastAsia="Times New Roman" w:hAnsi="Consolas" w:cs="Times New Roman"/>
+          <w:b/>
+          <w:bCs/>
+          <w:color w:val="000000"/>
+          <w:kern w:val="0"/>
+          <w:sz w:val="20"/>
+          <w:szCs w:val="20"/>
+          <w:highlight w:val="yellow"/>
+          <w14:ligatures w14:val="none"/>
+        </w:rPr>
+      </w:pPr>
+      <w:r>
+        <w:rPr>
+          <w:rFonts w:ascii="Consolas" w:eastAsia="Times New Roman" w:hAnsi="Consolas" w:cs="Times New Roman"/>
+          <w:b/>
+          <w:bCs/>
+          <w:color w:val="000000"/>
+          <w:kern w:val="0"/>
+          <w:sz w:val="20"/>
+          <w:szCs w:val="20"/>
+          <w:highlight w:val="yellow"/>
+          <w14:ligatures w14:val="none"/>
+        </w:rPr>
+        <w:t>NOTE:</w:t>
+      </w:r>
+      <w:r>
+        <w:rPr>
+          <w:rFonts w:ascii="Consolas" w:eastAsia="Times New Roman" w:hAnsi="Consolas" w:cs="Times New Roman"/>
+          <w:b/>
+          <w:bCs/>
+          <w:color w:val="000000"/>
+          <w:kern w:val="0"/>
+          <w:sz w:val="20"/>
+          <w:szCs w:val="20"/>
+          <w:highlight w:val="yellow"/>
+          <w14:ligatures w14:val="none"/>
+        </w:rPr>
+        <w:tab/>
+        <w:t xml:space="preserve">The SUBTOAL IN </w:t>
+      </w:r>
+      <w:proofErr w:type="spellStart"/>
+      <w:r>
+        <w:rPr>
+          <w:rFonts w:ascii="Consolas" w:eastAsia="Times New Roman" w:hAnsi="Consolas" w:cs="Times New Roman"/>
+          <w:b/>
+          <w:bCs/>
+          <w:color w:val="000000"/>
+          <w:kern w:val="0"/>
+          <w:sz w:val="20"/>
+          <w:szCs w:val="20"/>
+          <w:highlight w:val="yellow"/>
+          <w14:ligatures w14:val="none"/>
+        </w:rPr>
+        <w:t>PurchaseOrders</w:t>
+      </w:r>
+      <w:proofErr w:type="spellEnd"/>
+      <w:r>
+        <w:rPr>
+          <w:rFonts w:ascii="Consolas" w:eastAsia="Times New Roman" w:hAnsi="Consolas" w:cs="Times New Roman"/>
+          <w:b/>
+          <w:bCs/>
+          <w:color w:val="000000"/>
+          <w:kern w:val="0"/>
+          <w:sz w:val="20"/>
+          <w:szCs w:val="20"/>
+          <w:highlight w:val="yellow"/>
+          <w14:ligatures w14:val="none"/>
+        </w:rPr>
+        <w:t xml:space="preserve"> IS OUT OF SYNC WITH </w:t>
+      </w:r>
+      <w:proofErr w:type="spellStart"/>
+      <w:r>
+        <w:rPr>
+          <w:rFonts w:ascii="Consolas" w:eastAsia="Times New Roman" w:hAnsi="Consolas" w:cs="Times New Roman"/>
+          <w:b/>
+          <w:bCs/>
+          <w:color w:val="000000"/>
+          <w:kern w:val="0"/>
+          <w:sz w:val="20"/>
+          <w:szCs w:val="20"/>
+          <w:highlight w:val="yellow"/>
+          <w14:ligatures w14:val="none"/>
+        </w:rPr>
+        <w:t>PurchaseOrderDetails</w:t>
+      </w:r>
+      <w:proofErr w:type="spellEnd"/>
+    </w:p>
+    <w:p>
+      <w:pPr>
+        <w:spacing w:after="0" w:line="240" w:lineRule="auto"/>
+        <w:rPr>
+          <w:rStyle w:val="ui-provider"/>
+          <w:highlight w:val="yellow"/>
+        </w:rPr>
+      </w:pPr>
+      <w:r>
+        <w:rPr>
+          <w:rFonts w:ascii="Consolas" w:eastAsia="Times New Roman" w:hAnsi="Consolas" w:cs="Times New Roman"/>
+          <w:b/>
+          <w:bCs/>
+          <w:color w:val="000000"/>
+          <w:kern w:val="0"/>
+          <w:sz w:val="20"/>
+          <w:szCs w:val="20"/>
+          <w:highlight w:val="yellow"/>
+          <w14:ligatures w14:val="none"/>
+        </w:rPr>
+        <w:t xml:space="preserve">SUBTOTAL SHOULD BE </w:t>
+      </w:r>
+      <w:r>
+        <w:rPr>
+          <w:rStyle w:val="ui-provider"/>
+          <w:highlight w:val="yellow"/>
+        </w:rPr>
+        <w:t>4563.44</w:t>
+      </w:r>
+    </w:p>
+    <w:p>
+      <w:pPr>
+        <w:spacing w:after="0" w:line="240" w:lineRule="auto"/>
+        <w:rPr>
+          <w:rFonts w:ascii="Consolas" w:eastAsia="Times New Roman" w:hAnsi="Consolas" w:cs="Times New Roman"/>
+          <w:b/>
+          <w:bCs/>
+          <w:kern w:val="0"/>
+          <w:sz w:val="20"/>
+          <w:szCs w:val="20"/>
+          <w14:ligatures w14:val="none"/>
+        </w:rPr>
+      </w:pPr>
+      <w:r>
+        <w:rPr>
+          <w:rFonts w:ascii="Consolas" w:eastAsia="Times New Roman" w:hAnsi="Consolas" w:cs="Times New Roman"/>
+          <w:b/>
+          <w:bCs/>
+          <w:kern w:val="0"/>
+          <w:sz w:val="20"/>
+          <w:szCs w:val="20"/>
+          <w:highlight w:val="yellow"/>
+          <w14:ligatures w14:val="none"/>
+        </w:rPr>
+        <w:tab/>
+        <w:t xml:space="preserve">Tax SHOULD BE </w:t>
+      </w:r>
+      <w:r>
+        <w:rPr>
+          <w:rFonts w:ascii="Consolas" w:eastAsia="Times New Roman" w:hAnsi="Consolas" w:cs="Times New Roman"/>
+          <w:b/>
+          <w:bCs/>
+          <w:kern w:val="0"/>
+          <w:sz w:val="20"/>
+          <w:szCs w:val="20"/>
+          <w:highlight w:val="yellow"/>
+          <w14:ligatures w14:val="none"/>
+        </w:rPr>
+        <w:t>228.17</w:t>
       </w:r>
     </w:p>
     <w:p>
@@ -352,6 +547,7 @@
         </w:rPr>
       </w:pPr>
       <w:proofErr w:type="spellStart"/>
+      <w:proofErr w:type="gramStart"/>
       <w:r>
         <w:rPr>
           <w:rFonts w:ascii="Consolas" w:eastAsia="Times New Roman" w:hAnsi="Consolas" w:cs="Times New Roman"/>
@@ -380,6 +576,7 @@
         </w:rPr>
         <w:t>(</w:t>
       </w:r>
+      <w:proofErr w:type="gramEnd"/>
       <w:r>
         <w:rPr>
           <w:rFonts w:ascii="Consolas" w:eastAsia="Times New Roman" w:hAnsi="Consolas" w:cs="Times New Roman"/>
@@ -477,6 +674,7 @@
         </w:rPr>
       </w:pPr>
       <w:proofErr w:type="spellStart"/>
+      <w:proofErr w:type="gramStart"/>
       <w:r>
         <w:rPr>
           <w:rFonts w:ascii="Consolas" w:eastAsia="Times New Roman" w:hAnsi="Consolas" w:cs="Times New Roman"/>
@@ -504,6 +702,7 @@
         </w:rPr>
         <w:t>(</w:t>
       </w:r>
+      <w:proofErr w:type="gramEnd"/>
       <w:r>
         <w:rPr>
           <w:rFonts w:ascii="Consolas" w:eastAsia="Times New Roman" w:hAnsi="Consolas" w:cs="Times New Roman"/>
@@ -1050,6 +1249,11 @@
     <w:semiHidden/>
     <w:unhideWhenUsed/>
   </w:style>
+  <w:style w:type="character" w:customStyle="1" w:styleId="ui-provider">
+    <w:name w:val="ui-provider"/>
+    <w:basedOn w:val="DefaultParagraphFont"/>
+    <w:rsid w:val="00C90118"/>
+  </w:style>
 </w:styles>
 </file>
 

</xml_diff>

<commit_message>
Fix issues where GetVendorPurchaseOrder was using PurchaseOrderID and not PurchaseOrderDetailID
</commit_message>
<xml_diff>
--- a/Purchasing/PO Queries.docx
+++ b/Purchasing/PO Queries.docx
@@ -358,10 +358,10 @@
           <w:noProof/>
         </w:rPr>
         <w:drawing>
-          <wp:inline distT="0" distB="0" distL="0" distR="0" wp14:anchorId="57586943" wp14:editId="178062B8">
-            <wp:extent cx="5943600" cy="3456305"/>
+          <wp:inline distT="0" distB="0" distL="0" distR="0" wp14:anchorId="37ED2895" wp14:editId="13201B4A">
+            <wp:extent cx="5943600" cy="3488055"/>
             <wp:effectExtent l="0" t="0" r="0" b="0"/>
-            <wp:docPr id="727141372" name="Picture 1" descr="A screenshot of a computer&#10;&#10;Description automatically generated"/>
+            <wp:docPr id="65666794" name="Picture 1" descr="A screenshot of a computer&#10;&#10;Description automatically generated"/>
             <wp:cNvGraphicFramePr>
               <a:graphicFrameLocks xmlns:a="http://schemas.openxmlformats.org/drawingml/2006/main" noChangeAspect="1"/>
             </wp:cNvGraphicFramePr>
@@ -369,7 +369,7 @@
               <a:graphicData uri="http://schemas.openxmlformats.org/drawingml/2006/picture">
                 <pic:pic xmlns:pic="http://schemas.openxmlformats.org/drawingml/2006/picture">
                   <pic:nvPicPr>
-                    <pic:cNvPr id="727141372" name="Picture 1" descr="A screenshot of a computer&#10;&#10;Description automatically generated"/>
+                    <pic:cNvPr id="65666794" name="Picture 1" descr="A screenshot of a computer&#10;&#10;Description automatically generated"/>
                     <pic:cNvPicPr/>
                   </pic:nvPicPr>
                   <pic:blipFill>
@@ -381,7 +381,7 @@
                   <pic:spPr>
                     <a:xfrm>
                       <a:off x="0" y="0"/>
-                      <a:ext cx="5943600" cy="3456305"/>
+                      <a:ext cx="5943600" cy="3488055"/>
                     </a:xfrm>
                     <a:prstGeom prst="rect">
                       <a:avLst/>

</xml_diff>